<commit_message>
Wrote BookEntry gui and code.
Modified entry.py to properly parse the ajb*_books.txt files and
corrected all the ajb*_books.docx files to create text files that
are parsable to BookEntry.py. There were a number of problems with
missing or misplaced periods in the AJB number.
</commit_message>
<xml_diff>
--- a/Books20/Data/Ajb/ajb62_books.docx
+++ b/Books20/Data/Ajb/ajb62_books.docx
@@ -278,10 +278,7 @@
         <w:t xml:space="preserve"> Acta 27 290 and La Nature 90 486 and Science 135 720, reference AJB 61.95.11</w:t>
       </w:r>
     </w:p>
-    <w:p>
-      <w:bookmarkStart w:id="0" w:name="_GoBack"/>
-      <w:bookmarkEnd w:id="0"/>
-    </w:p>
+    <w:p/>
     <w:p>
       <w:r>
         <w:t>9 62.81.06 G. H. Darwin, The Tides and Kindred Phenomona in the Solar System, San Francisco, W. H. Freeman &amp; Co., 1962, 378 pp, $2.75, AJ 67 327 and Publ ASP 74 444 and Sky Tel. 23 284, with introduction by W. H. Munk</w:t>
@@ -8374,7 +8371,21 @@
         <w:rPr>
           <w:rFonts w:cstheme="minorHAnsi"/>
         </w:rPr>
-        <w:t xml:space="preserve">)08 Z. Kopal and Z. K. Michajlow ed., The Moon; Symposium No. 14 of the International Astronomical Union, </w:t>
+        <w:t>)</w:t>
+      </w:r>
+      <w:r>
+        <w:rPr>
+          <w:rFonts w:cstheme="minorHAnsi"/>
+        </w:rPr>
+        <w:t>.</w:t>
+      </w:r>
+      <w:bookmarkStart w:id="0" w:name="_GoBack"/>
+      <w:bookmarkEnd w:id="0"/>
+      <w:r>
+        <w:rPr>
+          <w:rFonts w:cstheme="minorHAnsi"/>
+        </w:rPr>
+        <w:t xml:space="preserve">08 Z. Kopal and Z. K. Michajlow ed., The Moon; Symposium No. 14 of the International Astronomical Union, </w:t>
       </w:r>
       <w:r>
         <w:rPr>
@@ -14146,7 +14157,7 @@
 </file>
 
 <file path=customXml/itemProps1.xml><?xml version="1.0" encoding="utf-8"?>
-<ds:datastoreItem xmlns:ds="http://schemas.openxmlformats.org/officeDocument/2006/customXml" ds:itemID="{1465C8C0-590E-4EB8-9D44-2792CA75E17F}">
+<ds:datastoreItem xmlns:ds="http://schemas.openxmlformats.org/officeDocument/2006/customXml" ds:itemID="{E313CF93-D33E-4FD8-B04F-891E2A21B8E4}">
   <ds:schemaRefs>
     <ds:schemaRef ds:uri="http://schemas.openxmlformats.org/officeDocument/2006/bibliography"/>
   </ds:schemaRefs>

</xml_diff>